<commit_message>
Added Navin as recommended reviewer
</commit_message>
<xml_diff>
--- a/output/papers/Round 1/letter to the editors.docx
+++ b/output/papers/Round 1/letter to the editors.docx
@@ -28,7 +28,6 @@
         </w:rPr>
         <w:t xml:space="preserve">Editorial Board of </w:t>
       </w:r>
-      <w:proofErr w:type="gramStart"/>
       <w:r>
         <w:rPr>
           <w:rFonts w:ascii="Times New Roman" w:hAnsi="Times New Roman"/>
@@ -38,7 +37,6 @@
         </w:rPr>
         <w:t>JEP:LMC</w:t>
       </w:r>
-      <w:proofErr w:type="gramEnd"/>
     </w:p>
     <w:p>
       <w:pPr>
@@ -205,7 +203,7 @@
           <w:sz w:val="22"/>
           <w:szCs w:val="22"/>
         </w:rPr>
-        <w:t xml:space="preserve">Shawn Cummings, Gevher </w:t>
+        <w:t xml:space="preserve">Shawn Cummings, </w:t>
       </w:r>
       <w:proofErr w:type="spellStart"/>
       <w:r>
@@ -216,7 +214,7 @@
           <w:sz w:val="22"/>
           <w:szCs w:val="22"/>
         </w:rPr>
-        <w:t>Karboga</w:t>
+        <w:t>Gevher</w:t>
       </w:r>
       <w:proofErr w:type="spellEnd"/>
       <w:r>
@@ -227,8 +225,9 @@
           <w:sz w:val="22"/>
           <w:szCs w:val="22"/>
         </w:rPr>
-        <w:t>, Menghan Yang,</w:t>
-      </w:r>
+        <w:t xml:space="preserve"> </w:t>
+      </w:r>
+      <w:proofErr w:type="spellStart"/>
       <w:r>
         <w:rPr>
           <w:rFonts w:ascii="Times New Roman" w:hAnsi="Times New Roman" w:cs="Times New Roman"/>
@@ -237,8 +236,9 @@
           <w:sz w:val="22"/>
           <w:szCs w:val="22"/>
         </w:rPr>
-        <w:t xml:space="preserve"> and </w:t>
-      </w:r>
+        <w:t>Karboga</w:t>
+      </w:r>
+      <w:proofErr w:type="spellEnd"/>
       <w:r>
         <w:rPr>
           <w:rFonts w:ascii="Times New Roman" w:hAnsi="Times New Roman" w:cs="Times New Roman"/>
@@ -247,8 +247,9 @@
           <w:sz w:val="22"/>
           <w:szCs w:val="22"/>
         </w:rPr>
-        <w:t>Florian Jaeger</w:t>
-      </w:r>
+        <w:t xml:space="preserve">, </w:t>
+      </w:r>
+      <w:proofErr w:type="spellStart"/>
       <w:r>
         <w:rPr>
           <w:rFonts w:ascii="Times New Roman" w:hAnsi="Times New Roman" w:cs="Times New Roman"/>
@@ -257,9 +258,49 @@
           <w:sz w:val="22"/>
           <w:szCs w:val="22"/>
         </w:rPr>
+        <w:t>Menghan</w:t>
+      </w:r>
+      <w:proofErr w:type="spellEnd"/>
+      <w:r>
+        <w:rPr>
+          <w:rFonts w:ascii="Times New Roman" w:hAnsi="Times New Roman" w:cs="Times New Roman"/>
+          <w:b w:val="0"/>
+          <w:bCs w:val="0"/>
+          <w:sz w:val="22"/>
+          <w:szCs w:val="22"/>
+        </w:rPr>
+        <w:t xml:space="preserve"> Yang,</w:t>
+      </w:r>
+      <w:r>
+        <w:rPr>
+          <w:rFonts w:ascii="Times New Roman" w:hAnsi="Times New Roman" w:cs="Times New Roman"/>
+          <w:b w:val="0"/>
+          <w:bCs w:val="0"/>
+          <w:sz w:val="22"/>
+          <w:szCs w:val="22"/>
+        </w:rPr>
+        <w:t xml:space="preserve"> and </w:t>
+      </w:r>
+      <w:r>
+        <w:rPr>
+          <w:rFonts w:ascii="Times New Roman" w:hAnsi="Times New Roman" w:cs="Times New Roman"/>
+          <w:b w:val="0"/>
+          <w:bCs w:val="0"/>
+          <w:sz w:val="22"/>
+          <w:szCs w:val="22"/>
+        </w:rPr>
+        <w:t>Florian Jaeger</w:t>
+      </w:r>
+      <w:r>
+        <w:rPr>
+          <w:rFonts w:ascii="Times New Roman" w:hAnsi="Times New Roman" w:cs="Times New Roman"/>
+          <w:b w:val="0"/>
+          <w:bCs w:val="0"/>
+          <w:sz w:val="22"/>
+          <w:szCs w:val="22"/>
+        </w:rPr>
         <w:t xml:space="preserve">, for consideration in </w:t>
       </w:r>
-      <w:proofErr w:type="gramStart"/>
       <w:r>
         <w:rPr>
           <w:rFonts w:ascii="Times New Roman" w:hAnsi="Times New Roman" w:cs="Times New Roman"/>
@@ -272,7 +313,6 @@
         </w:rPr>
         <w:t>JEP:LMC</w:t>
       </w:r>
-      <w:proofErr w:type="gramEnd"/>
       <w:r>
         <w:rPr>
           <w:rFonts w:ascii="Times New Roman" w:hAnsi="Times New Roman" w:cs="Times New Roman"/>
@@ -439,18 +479,9 @@
           <w:sz w:val="22"/>
           <w:szCs w:val="22"/>
         </w:rPr>
-        <w:t xml:space="preserve"> context—asking, for instance, whether the lip-rounding associated with the vowel “u” would lead listeners to hear a following “s”</w:t>
-      </w:r>
-      <w:proofErr w:type="gramStart"/>
-      <w:r>
-        <w:rPr>
-          <w:sz w:val="22"/>
-          <w:szCs w:val="22"/>
-        </w:rPr>
-        <w:t>-“</w:t>
+        <w:t xml:space="preserve"> context—asking, for instance, whether the lip-rounding associated with the vowel “u” would lead listeners to hear a following “s”-“</w:t>
       </w:r>
       <w:proofErr w:type="spellStart"/>
-      <w:proofErr w:type="gramEnd"/>
       <w:r>
         <w:rPr>
           <w:sz w:val="22"/>
@@ -480,39 +511,7 @@
           <w:sz w:val="22"/>
           <w:szCs w:val="22"/>
         </w:rPr>
-        <w:t xml:space="preserve">”-like. To test Fowler’s conjecture, we instead used a visually presented non-phonetic context to manipulate lip shape: we test whether listeners compensate for </w:t>
-      </w:r>
-      <w:proofErr w:type="spellStart"/>
-      <w:r>
-        <w:rPr>
-          <w:sz w:val="22"/>
-          <w:szCs w:val="22"/>
-        </w:rPr>
-        <w:t xml:space="preserve">the </w:t>
-      </w:r>
-      <w:proofErr w:type="spellEnd"/>
-      <w:r>
-        <w:rPr>
-          <w:sz w:val="22"/>
-          <w:szCs w:val="22"/>
-        </w:rPr>
-        <w:t xml:space="preserve">presence of a pen in the mouth of the speaker (an idea inspired by an unrelated line of research on perceptual recalibration by Kraljic and colleagues that we return to in </w:t>
-      </w:r>
-      <w:proofErr w:type="spellStart"/>
-      <w:r>
-        <w:rPr>
-          <w:sz w:val="22"/>
-          <w:szCs w:val="22"/>
-        </w:rPr>
-        <w:t>our</w:t>
-      </w:r>
-      <w:proofErr w:type="spellEnd"/>
-      <w:r>
-        <w:rPr>
-          <w:sz w:val="22"/>
-          <w:szCs w:val="22"/>
-        </w:rPr>
-        <w:t xml:space="preserve"> discussion). </w:t>
+        <w:t xml:space="preserve">”-like. To test Fowler’s conjecture, we instead used a visually presented non-phonetic context to manipulate lip shape: we test whether listeners compensate for the presence of a pen in the mouth of the speaker (an idea inspired by an unrelated line of research on perceptual recalibration by Kraljic and colleagues that we return to in our discussion). </w:t>
       </w:r>
     </w:p>
     <w:p>
@@ -530,23 +529,7 @@
           <w:sz w:val="22"/>
           <w:szCs w:val="22"/>
         </w:rPr>
-        <w:t>We originally intended to submit the five experiments as a brief article. That’s why we bundled the first three experiments as Experiments 1a-</w:t>
-      </w:r>
-      <w:proofErr w:type="gramStart"/>
-      <w:r>
-        <w:rPr>
-          <w:sz w:val="22"/>
-          <w:szCs w:val="22"/>
-        </w:rPr>
-        <w:t>c, and</w:t>
-      </w:r>
-      <w:proofErr w:type="gramEnd"/>
-      <w:r>
-        <w:rPr>
-          <w:sz w:val="22"/>
-          <w:szCs w:val="22"/>
-        </w:rPr>
-        <w:t xml:space="preserve"> moved Experiment 2b into the SI. Still, with transparent reporting of how we created the materials, procedure, and the Bayesian analysis approach, the manuscript ended up at about 7,500 words. We would be happy to move many of those details into the SI, if you or the reviewers think that would improve the paper.</w:t>
+        <w:t>We originally intended to submit the five experiments as a brief article. That’s why we bundled the first three experiments as Experiments 1a-c, and moved Experiment 2b into the SI. Still, with transparent reporting of how we created the materials, procedure, and the Bayesian analysis approach, the manuscript ended up at about 7,500 words. We would be happy to move many of those details into the SI, if you or the reviewers think that would improve the paper.</w:t>
       </w:r>
     </w:p>
     <w:p>
@@ -590,7 +573,7 @@
           <w:sz w:val="22"/>
           <w:szCs w:val="22"/>
         </w:rPr>
-        <w:t xml:space="preserve">Shawn Cummings, Gevher </w:t>
+        <w:t xml:space="preserve">Shawn Cummings, </w:t>
       </w:r>
       <w:proofErr w:type="spellStart"/>
       <w:r>
@@ -599,6 +582,24 @@
           <w:sz w:val="22"/>
           <w:szCs w:val="22"/>
         </w:rPr>
+        <w:t>Gevher</w:t>
+      </w:r>
+      <w:proofErr w:type="spellEnd"/>
+      <w:r>
+        <w:rPr>
+          <w:rFonts w:ascii="Times New Roman" w:hAnsi="Times New Roman"/>
+          <w:sz w:val="22"/>
+          <w:szCs w:val="22"/>
+        </w:rPr>
+        <w:t xml:space="preserve"> </w:t>
+      </w:r>
+      <w:proofErr w:type="spellStart"/>
+      <w:r>
+        <w:rPr>
+          <w:rFonts w:ascii="Times New Roman" w:hAnsi="Times New Roman"/>
+          <w:sz w:val="22"/>
+          <w:szCs w:val="22"/>
+        </w:rPr>
         <w:t>Karboga</w:t>
       </w:r>
       <w:proofErr w:type="spellEnd"/>
@@ -608,7 +609,25 @@
           <w:sz w:val="22"/>
           <w:szCs w:val="22"/>
         </w:rPr>
-        <w:t xml:space="preserve">, Menghan Yang, and </w:t>
+        <w:t xml:space="preserve">, </w:t>
+      </w:r>
+      <w:proofErr w:type="spellStart"/>
+      <w:r>
+        <w:rPr>
+          <w:rFonts w:ascii="Times New Roman" w:hAnsi="Times New Roman"/>
+          <w:sz w:val="22"/>
+          <w:szCs w:val="22"/>
+        </w:rPr>
+        <w:t>Menghan</w:t>
+      </w:r>
+      <w:proofErr w:type="spellEnd"/>
+      <w:r>
+        <w:rPr>
+          <w:rFonts w:ascii="Times New Roman" w:hAnsi="Times New Roman"/>
+          <w:sz w:val="22"/>
+          <w:szCs w:val="22"/>
+        </w:rPr>
+        <w:t xml:space="preserve"> Yang, and </w:t>
       </w:r>
       <w:r>
         <w:rPr>
@@ -784,15 +803,7 @@
           <w:sz w:val="22"/>
           <w:szCs w:val="22"/>
         </w:rPr>
-        <w:t>Jean Vroomen</w:t>
-      </w:r>
-      <w:r>
-        <w:rPr>
-          <w:rFonts w:ascii="Times New Roman" w:hAnsi="Times New Roman"/>
-          <w:sz w:val="22"/>
-          <w:szCs w:val="22"/>
-        </w:rPr>
-        <w:t xml:space="preserve"> (</w:t>
+        <w:t>Jean Vroomen (</w:t>
       </w:r>
       <w:hyperlink r:id="rId7" w:history="1">
         <w:r>
@@ -1129,6 +1140,7 @@
         </w:numPr>
         <w:jc w:val="left"/>
         <w:rPr>
+          <w:ins w:id="0" w:author="Cummings, Shawn" w:date="2025-01-06T16:22:00Z" w16du:dateUtc="2025-01-06T23:22:00Z"/>
           <w:rFonts w:ascii="Times New Roman" w:hAnsi="Times New Roman"/>
           <w:sz w:val="22"/>
           <w:szCs w:val="22"/>
@@ -1189,6 +1201,51 @@
         </w:rPr>
         <w:t xml:space="preserve">) </w:t>
       </w:r>
+    </w:p>
+    <w:p>
+      <w:pPr>
+        <w:pStyle w:val="ListParagraph"/>
+        <w:numPr>
+          <w:ilvl w:val="0"/>
+          <w:numId w:val="50"/>
+        </w:numPr>
+        <w:jc w:val="left"/>
+        <w:rPr>
+          <w:rFonts w:ascii="Times New Roman" w:hAnsi="Times New Roman"/>
+          <w:sz w:val="22"/>
+          <w:szCs w:val="22"/>
+        </w:rPr>
+      </w:pPr>
+      <w:ins w:id="1" w:author="Cummings, Shawn" w:date="2025-01-06T16:22:00Z" w16du:dateUtc="2025-01-06T23:22:00Z">
+        <w:r>
+          <w:rPr>
+            <w:rFonts w:ascii="Times New Roman" w:hAnsi="Times New Roman"/>
+            <w:sz w:val="22"/>
+            <w:szCs w:val="22"/>
+          </w:rPr>
+          <w:t>Navin Viswanathan (</w:t>
+        </w:r>
+      </w:ins>
+      <w:ins w:id="2" w:author="Cummings, Shawn" w:date="2025-01-06T16:23:00Z">
+        <w:r>
+          <w:rPr>
+            <w:rFonts w:ascii="Times New Roman" w:hAnsi="Times New Roman"/>
+            <w:sz w:val="22"/>
+            <w:szCs w:val="22"/>
+          </w:rPr>
+          <w:t>nxv175@psu.edu</w:t>
+        </w:r>
+      </w:ins>
+      <w:ins w:id="3" w:author="Cummings, Shawn" w:date="2025-01-06T16:23:00Z" w16du:dateUtc="2025-01-06T23:23:00Z">
+        <w:r>
+          <w:rPr>
+            <w:rFonts w:ascii="Times New Roman" w:hAnsi="Times New Roman"/>
+            <w:sz w:val="22"/>
+            <w:szCs w:val="22"/>
+          </w:rPr>
+          <w:t>)</w:t>
+        </w:r>
+      </w:ins>
     </w:p>
     <w:p>
       <w:pPr>
@@ -4660,6 +4717,14 @@
     <w:abstractNumId w:val="21"/>
   </w:num>
 </w:numbering>
+</file>
+
+<file path=word/people.xml><?xml version="1.0" encoding="utf-8"?>
+<w15:people xmlns:wpc="http://schemas.microsoft.com/office/word/2010/wordprocessingCanvas" xmlns:cx="http://schemas.microsoft.com/office/drawing/2014/chartex" xmlns:cx1="http://schemas.microsoft.com/office/drawing/2015/9/8/chartex" xmlns:cx2="http://schemas.microsoft.com/office/drawing/2015/10/21/chartex" xmlns:cx3="http://schemas.microsoft.com/office/drawing/2016/5/9/chartex" xmlns:cx4="http://schemas.microsoft.com/office/drawing/2016/5/10/chartex" xmlns:cx5="http://schemas.microsoft.com/office/drawing/2016/5/11/chartex" xmlns:cx6="http://schemas.microsoft.com/office/drawing/2016/5/12/chartex" xmlns:cx7="http://schemas.microsoft.com/office/drawing/2016/5/13/chartex" xmlns:cx8="http://schemas.microsoft.com/office/drawing/2016/5/14/chartex" xmlns:mc="http://schemas.openxmlformats.org/markup-compatibility/2006" xmlns:aink="http://schemas.microsoft.com/office/drawing/2016/ink" xmlns:am3d="http://schemas.microsoft.com/office/drawing/2017/model3d" xmlns:o="urn:schemas-microsoft-com:office:office" xmlns:oel="http://schemas.microsoft.com/office/2019/extlst" xmlns:r="http://schemas.openxmlformats.org/officeDocument/2006/relationships" xmlns:m="http://schemas.openxmlformats.org/officeDocument/2006/math" xmlns:v="urn:schemas-microsoft-com:vml" xmlns:wp14="http://schemas.microsoft.com/office/word/2010/wordprocessingDrawing" xmlns:wp="http://schemas.openxmlformats.org/drawingml/2006/wordprocessingDrawing" xmlns:w10="urn:schemas-microsoft-com:office:word" xmlns:w="http://schemas.openxmlformats.org/wordprocessingml/2006/main" xmlns:w14="http://schemas.microsoft.com/office/word/2010/wordml" xmlns:w15="http://schemas.microsoft.com/office/word/2012/wordml" xmlns:w16cex="http://schemas.microsoft.com/office/word/2018/wordml/cex" xmlns:w16cid="http://schemas.microsoft.com/office/word/2016/wordml/cid" xmlns:w16="http://schemas.microsoft.com/office/word/2018/wordml" xmlns:w16du="http://schemas.microsoft.com/office/word/2023/wordml/word16du" xmlns:w16sdtdh="http://schemas.microsoft.com/office/word/2020/wordml/sdtdatahash" xmlns:w16se="http://schemas.microsoft.com/office/word/2015/wordml/symex" xmlns:wpg="http://schemas.microsoft.com/office/word/2010/wordprocessingGroup" xmlns:wpi="http://schemas.microsoft.com/office/word/2010/wordprocessingInk" xmlns:wne="http://schemas.microsoft.com/office/word/2006/wordml" xmlns:wps="http://schemas.microsoft.com/office/word/2010/wordprocessingShape" mc:Ignorable="w14 w15 w16se w16cid w16 w16cex w16sdtdh w16du wp14">
+  <w15:person w15:author="Cummings, Shawn">
+    <w15:presenceInfo w15:providerId="AD" w15:userId="S::shawn.cummings@uconn.edu::de2d00fc-0438-4d53-9dfb-ffd47e6e9224"/>
+  </w15:person>
+</w15:people>
 </file>
 
 <file path=word/styles.xml><?xml version="1.0" encoding="utf-8"?>

</xml_diff>

<commit_message>
adding auxiliary analyses in main doc
</commit_message>
<xml_diff>
--- a/output/papers/Round 1/letter to the editors.docx
+++ b/output/papers/Round 1/letter to the editors.docx
@@ -28,6 +28,7 @@
         </w:rPr>
         <w:t xml:space="preserve">Editorial Board of </w:t>
       </w:r>
+      <w:proofErr w:type="gramStart"/>
       <w:r>
         <w:rPr>
           <w:rFonts w:ascii="Times New Roman" w:hAnsi="Times New Roman"/>
@@ -37,6 +38,7 @@
         </w:rPr>
         <w:t>JEP:LMC</w:t>
       </w:r>
+      <w:proofErr w:type="gramEnd"/>
     </w:p>
     <w:p>
       <w:pPr>
@@ -203,7 +205,7 @@
           <w:sz w:val="22"/>
           <w:szCs w:val="22"/>
         </w:rPr>
-        <w:t xml:space="preserve">Shawn Cummings, </w:t>
+        <w:t xml:space="preserve">Shawn Cummings, Gevher </w:t>
       </w:r>
       <w:proofErr w:type="spellStart"/>
       <w:r>
@@ -214,7 +216,7 @@
           <w:sz w:val="22"/>
           <w:szCs w:val="22"/>
         </w:rPr>
-        <w:t>Gevher</w:t>
+        <w:t>Karboga</w:t>
       </w:r>
       <w:proofErr w:type="spellEnd"/>
       <w:r>
@@ -225,9 +227,8 @@
           <w:sz w:val="22"/>
           <w:szCs w:val="22"/>
         </w:rPr>
-        <w:t xml:space="preserve"> </w:t>
-      </w:r>
-      <w:proofErr w:type="spellStart"/>
+        <w:t>, Menghan Yang,</w:t>
+      </w:r>
       <w:r>
         <w:rPr>
           <w:rFonts w:ascii="Times New Roman" w:hAnsi="Times New Roman" w:cs="Times New Roman"/>
@@ -236,9 +237,8 @@
           <w:sz w:val="22"/>
           <w:szCs w:val="22"/>
         </w:rPr>
-        <w:t>Karboga</w:t>
-      </w:r>
-      <w:proofErr w:type="spellEnd"/>
+        <w:t xml:space="preserve"> and </w:t>
+      </w:r>
       <w:r>
         <w:rPr>
           <w:rFonts w:ascii="Times New Roman" w:hAnsi="Times New Roman" w:cs="Times New Roman"/>
@@ -247,9 +247,8 @@
           <w:sz w:val="22"/>
           <w:szCs w:val="22"/>
         </w:rPr>
-        <w:t xml:space="preserve">, </w:t>
-      </w:r>
-      <w:proofErr w:type="spellStart"/>
+        <w:t>Florian Jaeger</w:t>
+      </w:r>
       <w:r>
         <w:rPr>
           <w:rFonts w:ascii="Times New Roman" w:hAnsi="Times New Roman" w:cs="Times New Roman"/>
@@ -258,49 +257,9 @@
           <w:sz w:val="22"/>
           <w:szCs w:val="22"/>
         </w:rPr>
-        <w:t>Menghan</w:t>
-      </w:r>
-      <w:proofErr w:type="spellEnd"/>
-      <w:r>
-        <w:rPr>
-          <w:rFonts w:ascii="Times New Roman" w:hAnsi="Times New Roman" w:cs="Times New Roman"/>
-          <w:b w:val="0"/>
-          <w:bCs w:val="0"/>
-          <w:sz w:val="22"/>
-          <w:szCs w:val="22"/>
-        </w:rPr>
-        <w:t xml:space="preserve"> Yang,</w:t>
-      </w:r>
-      <w:r>
-        <w:rPr>
-          <w:rFonts w:ascii="Times New Roman" w:hAnsi="Times New Roman" w:cs="Times New Roman"/>
-          <w:b w:val="0"/>
-          <w:bCs w:val="0"/>
-          <w:sz w:val="22"/>
-          <w:szCs w:val="22"/>
-        </w:rPr>
-        <w:t xml:space="preserve"> and </w:t>
-      </w:r>
-      <w:r>
-        <w:rPr>
-          <w:rFonts w:ascii="Times New Roman" w:hAnsi="Times New Roman" w:cs="Times New Roman"/>
-          <w:b w:val="0"/>
-          <w:bCs w:val="0"/>
-          <w:sz w:val="22"/>
-          <w:szCs w:val="22"/>
-        </w:rPr>
-        <w:t>Florian Jaeger</w:t>
-      </w:r>
-      <w:r>
-        <w:rPr>
-          <w:rFonts w:ascii="Times New Roman" w:hAnsi="Times New Roman" w:cs="Times New Roman"/>
-          <w:b w:val="0"/>
-          <w:bCs w:val="0"/>
-          <w:sz w:val="22"/>
-          <w:szCs w:val="22"/>
-        </w:rPr>
         <w:t xml:space="preserve">, for consideration in </w:t>
       </w:r>
+      <w:proofErr w:type="gramStart"/>
       <w:r>
         <w:rPr>
           <w:rFonts w:ascii="Times New Roman" w:hAnsi="Times New Roman" w:cs="Times New Roman"/>
@@ -313,6 +272,7 @@
         </w:rPr>
         <w:t>JEP:LMC</w:t>
       </w:r>
+      <w:proofErr w:type="gramEnd"/>
       <w:r>
         <w:rPr>
           <w:rFonts w:ascii="Times New Roman" w:hAnsi="Times New Roman" w:cs="Times New Roman"/>
@@ -479,9 +439,18 @@
           <w:sz w:val="22"/>
           <w:szCs w:val="22"/>
         </w:rPr>
-        <w:t xml:space="preserve"> context—asking, for instance, whether the lip-rounding associated with the vowel “u” would lead listeners to hear a following “s”-“</w:t>
+        <w:t xml:space="preserve"> context—asking, for instance, whether the lip-rounding associated with the vowel “u” would lead listeners to hear a following “s”</w:t>
+      </w:r>
+      <w:proofErr w:type="gramStart"/>
+      <w:r>
+        <w:rPr>
+          <w:sz w:val="22"/>
+          <w:szCs w:val="22"/>
+        </w:rPr>
+        <w:t>-“</w:t>
       </w:r>
       <w:proofErr w:type="spellStart"/>
+      <w:proofErr w:type="gramEnd"/>
       <w:r>
         <w:rPr>
           <w:sz w:val="22"/>
@@ -529,7 +498,23 @@
           <w:sz w:val="22"/>
           <w:szCs w:val="22"/>
         </w:rPr>
-        <w:t>We originally intended to submit the five experiments as a brief article. That’s why we bundled the first three experiments as Experiments 1a-c, and moved Experiment 2b into the SI. Still, with transparent reporting of how we created the materials, procedure, and the Bayesian analysis approach, the manuscript ended up at about 7,500 words. We would be happy to move many of those details into the SI, if you or the reviewers think that would improve the paper.</w:t>
+        <w:t>We originally intended to submit the five experiments as a brief article. That’s why we bundled the first three experiments as Experiments 1a-</w:t>
+      </w:r>
+      <w:proofErr w:type="gramStart"/>
+      <w:r>
+        <w:rPr>
+          <w:sz w:val="22"/>
+          <w:szCs w:val="22"/>
+        </w:rPr>
+        <w:t>c, and</w:t>
+      </w:r>
+      <w:proofErr w:type="gramEnd"/>
+      <w:r>
+        <w:rPr>
+          <w:sz w:val="22"/>
+          <w:szCs w:val="22"/>
+        </w:rPr>
+        <w:t xml:space="preserve"> moved Experiment 2b into the SI. Still, with transparent reporting of how we created the materials, procedure, and the Bayesian analysis approach, the manuscript ended up at about 7,500 words. We would be happy to move many of those details into the SI, if you or the reviewers think that would improve the paper.</w:t>
       </w:r>
     </w:p>
     <w:p>
@@ -573,7 +558,7 @@
           <w:sz w:val="22"/>
           <w:szCs w:val="22"/>
         </w:rPr>
-        <w:t xml:space="preserve">Shawn Cummings, </w:t>
+        <w:t xml:space="preserve">Shawn Cummings, Gevher </w:t>
       </w:r>
       <w:proofErr w:type="spellStart"/>
       <w:r>
@@ -582,7 +567,7 @@
           <w:sz w:val="22"/>
           <w:szCs w:val="22"/>
         </w:rPr>
-        <w:t>Gevher</w:t>
+        <w:t>Karboga</w:t>
       </w:r>
       <w:proofErr w:type="spellEnd"/>
       <w:r>
@@ -591,43 +576,7 @@
           <w:sz w:val="22"/>
           <w:szCs w:val="22"/>
         </w:rPr>
-        <w:t xml:space="preserve"> </w:t>
-      </w:r>
-      <w:proofErr w:type="spellStart"/>
-      <w:r>
-        <w:rPr>
-          <w:rFonts w:ascii="Times New Roman" w:hAnsi="Times New Roman"/>
-          <w:sz w:val="22"/>
-          <w:szCs w:val="22"/>
-        </w:rPr>
-        <w:t>Karboga</w:t>
-      </w:r>
-      <w:proofErr w:type="spellEnd"/>
-      <w:r>
-        <w:rPr>
-          <w:rFonts w:ascii="Times New Roman" w:hAnsi="Times New Roman"/>
-          <w:sz w:val="22"/>
-          <w:szCs w:val="22"/>
-        </w:rPr>
-        <w:t xml:space="preserve">, </w:t>
-      </w:r>
-      <w:proofErr w:type="spellStart"/>
-      <w:r>
-        <w:rPr>
-          <w:rFonts w:ascii="Times New Roman" w:hAnsi="Times New Roman"/>
-          <w:sz w:val="22"/>
-          <w:szCs w:val="22"/>
-        </w:rPr>
-        <w:t>Menghan</w:t>
-      </w:r>
-      <w:proofErr w:type="spellEnd"/>
-      <w:r>
-        <w:rPr>
-          <w:rFonts w:ascii="Times New Roman" w:hAnsi="Times New Roman"/>
-          <w:sz w:val="22"/>
-          <w:szCs w:val="22"/>
-        </w:rPr>
-        <w:t xml:space="preserve"> Yang, and </w:t>
+        <w:t xml:space="preserve">, Menghan Yang, and </w:t>
       </w:r>
       <w:r>
         <w:rPr>
@@ -1140,7 +1089,6 @@
         </w:numPr>
         <w:jc w:val="left"/>
         <w:rPr>
-          <w:ins w:id="0" w:author="Cummings, Shawn" w:date="2025-01-06T16:22:00Z" w16du:dateUtc="2025-01-06T23:22:00Z"/>
           <w:rFonts w:ascii="Times New Roman" w:hAnsi="Times New Roman"/>
           <w:sz w:val="22"/>
           <w:szCs w:val="22"/>
@@ -1216,36 +1164,30 @@
           <w:szCs w:val="22"/>
         </w:rPr>
       </w:pPr>
-      <w:ins w:id="1" w:author="Cummings, Shawn" w:date="2025-01-06T16:22:00Z" w16du:dateUtc="2025-01-06T23:22:00Z">
-        <w:r>
-          <w:rPr>
-            <w:rFonts w:ascii="Times New Roman" w:hAnsi="Times New Roman"/>
-            <w:sz w:val="22"/>
-            <w:szCs w:val="22"/>
-          </w:rPr>
-          <w:t>Navin Viswanathan (</w:t>
-        </w:r>
-      </w:ins>
-      <w:ins w:id="2" w:author="Cummings, Shawn" w:date="2025-01-06T16:23:00Z">
-        <w:r>
-          <w:rPr>
-            <w:rFonts w:ascii="Times New Roman" w:hAnsi="Times New Roman"/>
-            <w:sz w:val="22"/>
-            <w:szCs w:val="22"/>
-          </w:rPr>
-          <w:t>nxv175@psu.edu</w:t>
-        </w:r>
-      </w:ins>
-      <w:ins w:id="3" w:author="Cummings, Shawn" w:date="2025-01-06T16:23:00Z" w16du:dateUtc="2025-01-06T23:23:00Z">
-        <w:r>
-          <w:rPr>
-            <w:rFonts w:ascii="Times New Roman" w:hAnsi="Times New Roman"/>
-            <w:sz w:val="22"/>
-            <w:szCs w:val="22"/>
-          </w:rPr>
-          <w:t>)</w:t>
-        </w:r>
-      </w:ins>
+      <w:r>
+        <w:rPr>
+          <w:rFonts w:ascii="Times New Roman" w:hAnsi="Times New Roman"/>
+          <w:sz w:val="22"/>
+          <w:szCs w:val="22"/>
+        </w:rPr>
+        <w:t>Navin Viswanathan (</w:t>
+      </w:r>
+      <w:r>
+        <w:rPr>
+          <w:rFonts w:ascii="Times New Roman" w:hAnsi="Times New Roman"/>
+          <w:sz w:val="22"/>
+          <w:szCs w:val="22"/>
+        </w:rPr>
+        <w:t>nxv175@psu.edu</w:t>
+      </w:r>
+      <w:r>
+        <w:rPr>
+          <w:rFonts w:ascii="Times New Roman" w:hAnsi="Times New Roman"/>
+          <w:sz w:val="22"/>
+          <w:szCs w:val="22"/>
+        </w:rPr>
+        <w:t>)</w:t>
+      </w:r>
     </w:p>
     <w:p>
       <w:pPr>
@@ -4717,14 +4659,6 @@
     <w:abstractNumId w:val="21"/>
   </w:num>
 </w:numbering>
-</file>
-
-<file path=word/people.xml><?xml version="1.0" encoding="utf-8"?>
-<w15:people xmlns:wpc="http://schemas.microsoft.com/office/word/2010/wordprocessingCanvas" xmlns:cx="http://schemas.microsoft.com/office/drawing/2014/chartex" xmlns:cx1="http://schemas.microsoft.com/office/drawing/2015/9/8/chartex" xmlns:cx2="http://schemas.microsoft.com/office/drawing/2015/10/21/chartex" xmlns:cx3="http://schemas.microsoft.com/office/drawing/2016/5/9/chartex" xmlns:cx4="http://schemas.microsoft.com/office/drawing/2016/5/10/chartex" xmlns:cx5="http://schemas.microsoft.com/office/drawing/2016/5/11/chartex" xmlns:cx6="http://schemas.microsoft.com/office/drawing/2016/5/12/chartex" xmlns:cx7="http://schemas.microsoft.com/office/drawing/2016/5/13/chartex" xmlns:cx8="http://schemas.microsoft.com/office/drawing/2016/5/14/chartex" xmlns:mc="http://schemas.openxmlformats.org/markup-compatibility/2006" xmlns:aink="http://schemas.microsoft.com/office/drawing/2016/ink" xmlns:am3d="http://schemas.microsoft.com/office/drawing/2017/model3d" xmlns:o="urn:schemas-microsoft-com:office:office" xmlns:oel="http://schemas.microsoft.com/office/2019/extlst" xmlns:r="http://schemas.openxmlformats.org/officeDocument/2006/relationships" xmlns:m="http://schemas.openxmlformats.org/officeDocument/2006/math" xmlns:v="urn:schemas-microsoft-com:vml" xmlns:wp14="http://schemas.microsoft.com/office/word/2010/wordprocessingDrawing" xmlns:wp="http://schemas.openxmlformats.org/drawingml/2006/wordprocessingDrawing" xmlns:w10="urn:schemas-microsoft-com:office:word" xmlns:w="http://schemas.openxmlformats.org/wordprocessingml/2006/main" xmlns:w14="http://schemas.microsoft.com/office/word/2010/wordml" xmlns:w15="http://schemas.microsoft.com/office/word/2012/wordml" xmlns:w16cex="http://schemas.microsoft.com/office/word/2018/wordml/cex" xmlns:w16cid="http://schemas.microsoft.com/office/word/2016/wordml/cid" xmlns:w16="http://schemas.microsoft.com/office/word/2018/wordml" xmlns:w16du="http://schemas.microsoft.com/office/word/2023/wordml/word16du" xmlns:w16sdtdh="http://schemas.microsoft.com/office/word/2020/wordml/sdtdatahash" xmlns:w16se="http://schemas.microsoft.com/office/word/2015/wordml/symex" xmlns:wpg="http://schemas.microsoft.com/office/word/2010/wordprocessingGroup" xmlns:wpi="http://schemas.microsoft.com/office/word/2010/wordprocessingInk" xmlns:wne="http://schemas.microsoft.com/office/word/2006/wordml" xmlns:wps="http://schemas.microsoft.com/office/word/2010/wordprocessingShape" mc:Ignorable="w14 w15 w16se w16cid w16 w16cex w16sdtdh w16du wp14">
-  <w15:person w15:author="Cummings, Shawn">
-    <w15:presenceInfo w15:providerId="AD" w15:userId="S::shawn.cummings@uconn.edu::de2d00fc-0438-4d53-9dfb-ffd47e6e9224"/>
-  </w15:person>
-</w15:people>
 </file>
 
 <file path=word/styles.xml><?xml version="1.0" encoding="utf-8"?>
@@ -5101,6 +5035,7 @@
   <w:style w:type="character" w:default="1" w:styleId="DefaultParagraphFont">
     <w:name w:val="Default Paragraph Font"/>
     <w:uiPriority w:val="1"/>
+    <w:semiHidden/>
     <w:unhideWhenUsed/>
   </w:style>
   <w:style w:type="table" w:default="1" w:styleId="TableNormal">

</xml_diff>